<commit_message>
finish project structure and UML diagram
</commit_message>
<xml_diff>
--- a/Project Matirial/An Najah Rank GP1-report.docx
+++ b/Project Matirial/An Najah Rank GP1-report.docx
@@ -11467,7 +11467,7 @@
         </w:rPr>
         <w:lastRenderedPageBreak/>
         <w:drawing>
-          <wp:anchor distT="0" distB="0" distL="114300" distR="114300" simplePos="0" relativeHeight="251665408" behindDoc="0" locked="0" layoutInCell="1" allowOverlap="1" wp14:anchorId="3209E2D9" wp14:editId="27DCA14A">
+          <wp:anchor distT="0" distB="0" distL="114300" distR="114300" simplePos="0" relativeHeight="251665408" behindDoc="0" locked="0" layoutInCell="1" allowOverlap="1" wp14:anchorId="3209E2D9" wp14:editId="3F459FB9">
             <wp:simplePos x="0" y="0"/>
             <wp:positionH relativeFrom="column">
               <wp:posOffset>4491990</wp:posOffset>
@@ -11604,21 +11604,8 @@
           <w:sz w:val="32"/>
           <w:szCs w:val="32"/>
         </w:rPr>
-        <w:t xml:space="preserve">3.1.1 React </w:t>
-      </w:r>
-      <w:proofErr w:type="gramStart"/>
-      <w:r>
-        <w:rPr>
-          <w:rFonts w:asciiTheme="majorBidi" w:hAnsiTheme="majorBidi"/>
-          <w:b/>
-          <w:bCs/>
-          <w:color w:val="auto"/>
-          <w:sz w:val="32"/>
-          <w:szCs w:val="32"/>
-        </w:rPr>
-        <w:t>JS:</w:t>
-      </w:r>
-      <w:proofErr w:type="gramEnd"/>
+        <w:t>3.1.1 React JS:</w:t>
+      </w:r>
     </w:p>
     <w:p>
       <w:pPr>
@@ -11805,21 +11792,8 @@
           <w:sz w:val="32"/>
           <w:szCs w:val="32"/>
         </w:rPr>
-        <w:t xml:space="preserve">3.1.2 React </w:t>
-      </w:r>
-      <w:proofErr w:type="gramStart"/>
-      <w:r>
-        <w:rPr>
-          <w:rFonts w:asciiTheme="majorBidi" w:hAnsiTheme="majorBidi"/>
-          <w:b/>
-          <w:bCs/>
-          <w:color w:val="auto"/>
-          <w:sz w:val="32"/>
-          <w:szCs w:val="32"/>
-        </w:rPr>
-        <w:t>Bootstrap:</w:t>
-      </w:r>
-      <w:proofErr w:type="gramEnd"/>
+        <w:t>3.1.2 React Bootstrap:</w:t>
+      </w:r>
     </w:p>
     <w:p>
       <w:pPr>
@@ -12231,21 +12205,8 @@
           <w:sz w:val="32"/>
           <w:szCs w:val="32"/>
         </w:rPr>
-        <w:t xml:space="preserve">3.1.3 React </w:t>
-      </w:r>
-      <w:proofErr w:type="gramStart"/>
-      <w:r>
-        <w:rPr>
-          <w:rFonts w:asciiTheme="majorBidi" w:hAnsiTheme="majorBidi"/>
-          <w:b/>
-          <w:bCs/>
-          <w:color w:val="auto"/>
-          <w:sz w:val="32"/>
-          <w:szCs w:val="32"/>
-        </w:rPr>
-        <w:t>JSS:</w:t>
-      </w:r>
-      <w:proofErr w:type="gramEnd"/>
+        <w:t>3.1.3 React JSS:</w:t>
+      </w:r>
     </w:p>
     <w:p>
       <w:pPr>
@@ -12359,7 +12320,7 @@
           <w:noProof/>
         </w:rPr>
         <w:drawing>
-          <wp:inline distT="0" distB="0" distL="0" distR="0" wp14:anchorId="4B20E57D" wp14:editId="5A1BE8E1">
+          <wp:inline distT="0" distB="0" distL="0" distR="0" wp14:anchorId="4B20E57D" wp14:editId="0D2AD54D">
             <wp:extent cx="619125" cy="497727"/>
             <wp:effectExtent l="0" t="0" r="0" b="0"/>
             <wp:docPr id="2010901066" name="Picture 3"/>
@@ -12525,7 +12486,6 @@
         </w:rPr>
         <w:t xml:space="preserve">Flask </w:t>
       </w:r>
-      <w:proofErr w:type="gramStart"/>
       <w:r>
         <w:rPr>
           <w:rFonts w:asciiTheme="majorBidi" w:hAnsiTheme="majorBidi"/>
@@ -12548,7 +12508,6 @@
         </w:rPr>
         <w:t>:</w:t>
       </w:r>
-      <w:proofErr w:type="gramEnd"/>
     </w:p>
     <w:p>
       <w:pPr>
@@ -12662,7 +12621,7 @@
           <w:noProof/>
         </w:rPr>
         <w:drawing>
-          <wp:inline distT="0" distB="0" distL="0" distR="0" wp14:anchorId="260F44E7" wp14:editId="7010DE85">
+          <wp:inline distT="0" distB="0" distL="0" distR="0" wp14:anchorId="260F44E7" wp14:editId="583F3D98">
             <wp:extent cx="1119855" cy="542857"/>
             <wp:effectExtent l="0" t="0" r="0" b="0"/>
             <wp:docPr id="978439721" name="Picture 1"/>
@@ -12795,7 +12754,6 @@
         </w:rPr>
         <w:t xml:space="preserve"> </w:t>
       </w:r>
-      <w:proofErr w:type="gramStart"/>
       <w:r>
         <w:rPr>
           <w:rFonts w:asciiTheme="majorBidi" w:hAnsiTheme="majorBidi"/>
@@ -12818,7 +12776,6 @@
         </w:rPr>
         <w:t>:</w:t>
       </w:r>
-      <w:proofErr w:type="gramEnd"/>
     </w:p>
     <w:p>
       <w:pPr>
@@ -12990,7 +12947,6 @@
         <w:t xml:space="preserve"> </w:t>
       </w:r>
       <w:proofErr w:type="spellStart"/>
-      <w:proofErr w:type="gramStart"/>
       <w:r>
         <w:rPr>
           <w:rFonts w:asciiTheme="majorBidi" w:hAnsiTheme="majorBidi"/>
@@ -13014,7 +12970,6 @@
         </w:rPr>
         <w:t>:</w:t>
       </w:r>
-      <w:proofErr w:type="gramEnd"/>
     </w:p>
     <w:p>
       <w:pPr>
@@ -13545,7 +13500,6 @@
         </w:rPr>
         <w:t xml:space="preserve">.1 </w:t>
       </w:r>
-      <w:proofErr w:type="gramStart"/>
       <w:r>
         <w:rPr>
           <w:rFonts w:asciiTheme="majorBidi" w:hAnsiTheme="majorBidi"/>
@@ -13568,7 +13522,6 @@
         </w:rPr>
         <w:t>:</w:t>
       </w:r>
-      <w:proofErr w:type="gramEnd"/>
     </w:p>
     <w:p>
       <w:pPr>
@@ -13787,7 +13740,6 @@
         </w:rPr>
         <w:t xml:space="preserve"> </w:t>
       </w:r>
-      <w:proofErr w:type="gramStart"/>
       <w:r>
         <w:rPr>
           <w:rFonts w:asciiTheme="majorBidi" w:hAnsiTheme="majorBidi"/>
@@ -13810,7 +13762,6 @@
         </w:rPr>
         <w:t>:</w:t>
       </w:r>
-      <w:proofErr w:type="gramEnd"/>
     </w:p>
     <w:p>
       <w:pPr>
@@ -13999,7 +13950,6 @@
         </w:rPr>
         <w:t xml:space="preserve"> </w:t>
       </w:r>
-      <w:proofErr w:type="gramStart"/>
       <w:r>
         <w:rPr>
           <w:rFonts w:asciiTheme="majorBidi" w:hAnsiTheme="majorBidi"/>
@@ -14022,7 +13972,6 @@
         </w:rPr>
         <w:t>:</w:t>
       </w:r>
-      <w:proofErr w:type="gramEnd"/>
     </w:p>
     <w:p>
       <w:pPr>
@@ -14240,9 +14189,8 @@
           <w:sz w:val="32"/>
           <w:szCs w:val="32"/>
         </w:rPr>
-        <w:t xml:space="preserve">Docker </w:t>
-      </w:r>
-      <w:proofErr w:type="gramStart"/>
+        <w:t>Docker Compose</w:t>
+      </w:r>
       <w:r>
         <w:rPr>
           <w:rFonts w:asciiTheme="majorBidi" w:hAnsiTheme="majorBidi"/>
@@ -14252,20 +14200,8 @@
           <w:sz w:val="32"/>
           <w:szCs w:val="32"/>
         </w:rPr>
-        <w:t>Compose</w:t>
-      </w:r>
-      <w:r>
-        <w:rPr>
-          <w:rFonts w:asciiTheme="majorBidi" w:hAnsiTheme="majorBidi"/>
-          <w:b/>
-          <w:bCs/>
-          <w:color w:val="auto"/>
-          <w:sz w:val="32"/>
-          <w:szCs w:val="32"/>
-        </w:rPr>
         <w:t>:</w:t>
       </w:r>
-      <w:proofErr w:type="gramEnd"/>
     </w:p>
     <w:p>
       <w:pPr>
@@ -14396,21 +14332,8 @@
           <w:sz w:val="32"/>
           <w:szCs w:val="32"/>
         </w:rPr>
-        <w:t xml:space="preserve">3.3.3 AWS Cloud </w:t>
-      </w:r>
-      <w:proofErr w:type="gramStart"/>
-      <w:r>
-        <w:rPr>
-          <w:rFonts w:asciiTheme="majorBidi" w:hAnsiTheme="majorBidi"/>
-          <w:b/>
-          <w:bCs/>
-          <w:color w:val="auto"/>
-          <w:sz w:val="32"/>
-          <w:szCs w:val="32"/>
-        </w:rPr>
-        <w:t>Formation:</w:t>
-      </w:r>
-      <w:proofErr w:type="gramEnd"/>
+        <w:t>3.3.3 AWS Cloud Formation:</w:t>
+      </w:r>
     </w:p>
     <w:p>
       <w:pPr>
@@ -15158,9 +15081,8 @@
           <w:sz w:val="32"/>
           <w:szCs w:val="32"/>
         </w:rPr>
-        <w:t xml:space="preserve"> VS </w:t>
-      </w:r>
-      <w:proofErr w:type="gramStart"/>
+        <w:t xml:space="preserve"> VS Code</w:t>
+      </w:r>
       <w:r>
         <w:rPr>
           <w:rFonts w:asciiTheme="majorBidi" w:hAnsiTheme="majorBidi"/>
@@ -15170,20 +15092,8 @@
           <w:sz w:val="32"/>
           <w:szCs w:val="32"/>
         </w:rPr>
-        <w:t>Code</w:t>
-      </w:r>
-      <w:r>
-        <w:rPr>
-          <w:rFonts w:asciiTheme="majorBidi" w:hAnsiTheme="majorBidi"/>
-          <w:b/>
-          <w:bCs/>
-          <w:color w:val="auto"/>
-          <w:sz w:val="32"/>
-          <w:szCs w:val="32"/>
-        </w:rPr>
         <w:t>:</w:t>
       </w:r>
-      <w:proofErr w:type="gramEnd"/>
     </w:p>
     <w:p>
       <w:pPr>
@@ -15220,7 +15130,7 @@
           <w:noProof/>
         </w:rPr>
         <w:drawing>
-          <wp:inline distT="0" distB="0" distL="0" distR="0" wp14:anchorId="27B6EFE1" wp14:editId="4588C65A">
+          <wp:inline distT="0" distB="0" distL="0" distR="0" wp14:anchorId="27B6EFE1" wp14:editId="6466D67C">
             <wp:extent cx="619048" cy="619048"/>
             <wp:effectExtent l="0" t="0" r="0" b="0"/>
             <wp:docPr id="505624041" name="Picture 1"/>
@@ -15373,7 +15283,6 @@
         <w:t xml:space="preserve"> </w:t>
       </w:r>
       <w:proofErr w:type="spellStart"/>
-      <w:proofErr w:type="gramStart"/>
       <w:r>
         <w:rPr>
           <w:rFonts w:asciiTheme="majorBidi" w:hAnsiTheme="majorBidi"/>
@@ -15397,7 +15306,6 @@
         </w:rPr>
         <w:t>:</w:t>
       </w:r>
-      <w:proofErr w:type="gramEnd"/>
     </w:p>
     <w:p>
       <w:pPr>
@@ -15611,9 +15519,8 @@
           <w:sz w:val="32"/>
           <w:szCs w:val="32"/>
         </w:rPr>
-        <w:t xml:space="preserve">MySQL </w:t>
-      </w:r>
-      <w:proofErr w:type="gramStart"/>
+        <w:t>MySQL Workbench</w:t>
+      </w:r>
       <w:r>
         <w:rPr>
           <w:rFonts w:asciiTheme="majorBidi" w:hAnsiTheme="majorBidi"/>
@@ -15623,20 +15530,8 @@
           <w:sz w:val="32"/>
           <w:szCs w:val="32"/>
         </w:rPr>
-        <w:t>Workbench</w:t>
-      </w:r>
-      <w:r>
-        <w:rPr>
-          <w:rFonts w:asciiTheme="majorBidi" w:hAnsiTheme="majorBidi"/>
-          <w:b/>
-          <w:bCs/>
-          <w:color w:val="auto"/>
-          <w:sz w:val="32"/>
-          <w:szCs w:val="32"/>
-        </w:rPr>
         <w:t>:</w:t>
       </w:r>
-      <w:proofErr w:type="gramEnd"/>
     </w:p>
     <w:p>
       <w:pPr>
@@ -15681,7 +15576,7 @@
           <w:noProof/>
         </w:rPr>
         <w:drawing>
-          <wp:inline distT="0" distB="0" distL="0" distR="0" wp14:anchorId="4348631B" wp14:editId="5A9C8E5B">
+          <wp:inline distT="0" distB="0" distL="0" distR="0" wp14:anchorId="4348631B" wp14:editId="08A2B0D7">
             <wp:extent cx="619048" cy="619048"/>
             <wp:effectExtent l="0" t="0" r="0" b="0"/>
             <wp:docPr id="827215734" name="Picture 1"/>
@@ -15834,9 +15729,8 @@
           <w:sz w:val="32"/>
           <w:szCs w:val="32"/>
         </w:rPr>
-        <w:t xml:space="preserve">4 </w:t>
-      </w:r>
-      <w:proofErr w:type="gramStart"/>
+        <w:t>4 Postman</w:t>
+      </w:r>
       <w:r>
         <w:rPr>
           <w:rFonts w:asciiTheme="majorBidi" w:hAnsiTheme="majorBidi"/>
@@ -15846,20 +15740,8 @@
           <w:sz w:val="32"/>
           <w:szCs w:val="32"/>
         </w:rPr>
-        <w:t>Postman</w:t>
-      </w:r>
-      <w:r>
-        <w:rPr>
-          <w:rFonts w:asciiTheme="majorBidi" w:hAnsiTheme="majorBidi"/>
-          <w:b/>
-          <w:bCs/>
-          <w:color w:val="auto"/>
-          <w:sz w:val="32"/>
-          <w:szCs w:val="32"/>
-        </w:rPr>
         <w:t>:</w:t>
       </w:r>
-      <w:proofErr w:type="gramEnd"/>
     </w:p>
     <w:p>
       <w:pPr>
@@ -16041,9 +15923,8 @@
           <w:sz w:val="32"/>
           <w:szCs w:val="32"/>
         </w:rPr>
-        <w:t xml:space="preserve">5 Docker </w:t>
-      </w:r>
-      <w:proofErr w:type="gramStart"/>
+        <w:t>5 Docker Desktop</w:t>
+      </w:r>
       <w:r>
         <w:rPr>
           <w:rFonts w:asciiTheme="majorBidi" w:hAnsiTheme="majorBidi"/>
@@ -16053,20 +15934,8 @@
           <w:sz w:val="32"/>
           <w:szCs w:val="32"/>
         </w:rPr>
-        <w:t>Desktop</w:t>
-      </w:r>
-      <w:r>
-        <w:rPr>
-          <w:rFonts w:asciiTheme="majorBidi" w:hAnsiTheme="majorBidi"/>
-          <w:b/>
-          <w:bCs/>
-          <w:color w:val="auto"/>
-          <w:sz w:val="32"/>
-          <w:szCs w:val="32"/>
-        </w:rPr>
         <w:t>:</w:t>
       </w:r>
-      <w:proofErr w:type="gramEnd"/>
     </w:p>
     <w:p>
       <w:pPr>
@@ -16340,7 +16209,6 @@
         <w:t xml:space="preserve"> </w:t>
       </w:r>
       <w:proofErr w:type="spellStart"/>
-      <w:proofErr w:type="gramStart"/>
       <w:r>
         <w:rPr>
           <w:rFonts w:asciiTheme="majorBidi" w:hAnsiTheme="majorBidi"/>
@@ -16364,7 +16232,6 @@
         </w:rPr>
         <w:t>:</w:t>
       </w:r>
-      <w:proofErr w:type="gramEnd"/>
     </w:p>
     <w:p>
       <w:pPr>
@@ -16568,23 +16435,7 @@
           <w:sz w:val="32"/>
           <w:szCs w:val="32"/>
         </w:rPr>
-        <w:t>5</w:t>
-      </w:r>
-      <w:r>
-        <w:rPr>
-          <w:rFonts w:cstheme="majorBidi"/>
-          <w:sz w:val="32"/>
-          <w:szCs w:val="32"/>
-        </w:rPr>
-        <w:t xml:space="preserve"> </w:t>
-      </w:r>
-      <w:r>
-        <w:rPr>
-          <w:rFonts w:cstheme="majorBidi"/>
-          <w:sz w:val="32"/>
-          <w:szCs w:val="32"/>
-        </w:rPr>
-        <w:t>Security</w:t>
+        <w:t>5 Security</w:t>
       </w:r>
       <w:r>
         <w:rPr>
@@ -16637,7 +16488,6 @@
         <w:t xml:space="preserve">5.1 </w:t>
       </w:r>
       <w:proofErr w:type="spellStart"/>
-      <w:proofErr w:type="gramStart"/>
       <w:r>
         <w:rPr>
           <w:rFonts w:asciiTheme="majorBidi" w:hAnsiTheme="majorBidi"/>
@@ -16661,7 +16511,6 @@
         </w:rPr>
         <w:t>:</w:t>
       </w:r>
-      <w:proofErr w:type="gramEnd"/>
     </w:p>
     <w:p>
       <w:pPr>
@@ -16912,25 +16761,7 @@
           <w:sz w:val="24"/>
           <w:szCs w:val="28"/>
         </w:rPr>
-        <w:t xml:space="preserve"> </w:t>
-      </w:r>
-      <w:proofErr w:type="gramStart"/>
-      <w:r>
-        <w:rPr>
-          <w:rFonts w:asciiTheme="majorBidi" w:hAnsiTheme="majorBidi" w:cstheme="majorBidi"/>
-          <w:sz w:val="24"/>
-          <w:szCs w:val="28"/>
-        </w:rPr>
-        <w:t>a</w:t>
-      </w:r>
-      <w:proofErr w:type="gramEnd"/>
-      <w:r>
-        <w:rPr>
-          <w:rFonts w:asciiTheme="majorBidi" w:hAnsiTheme="majorBidi" w:cstheme="majorBidi"/>
-          <w:sz w:val="24"/>
-          <w:szCs w:val="28"/>
-        </w:rPr>
-        <w:t xml:space="preserve"> user logs </w:t>
+        <w:t xml:space="preserve"> a user logs </w:t>
       </w:r>
       <w:proofErr w:type="spellStart"/>
       <w:r>
@@ -17198,7 +17029,6 @@
         <w:t xml:space="preserve"> </w:t>
       </w:r>
       <w:proofErr w:type="spellStart"/>
-      <w:proofErr w:type="gramStart"/>
       <w:r>
         <w:rPr>
           <w:rFonts w:asciiTheme="majorBidi" w:hAnsiTheme="majorBidi"/>
@@ -17208,8 +17038,9 @@
           <w:sz w:val="32"/>
           <w:szCs w:val="32"/>
         </w:rPr>
-        <w:t>Authe</w:t>
-      </w:r>
+        <w:t>Autherization</w:t>
+      </w:r>
+      <w:proofErr w:type="spellEnd"/>
       <w:r>
         <w:rPr>
           <w:rFonts w:asciiTheme="majorBidi" w:hAnsiTheme="majorBidi"/>
@@ -17219,10 +17050,40 @@
           <w:sz w:val="32"/>
           <w:szCs w:val="32"/>
         </w:rPr>
-        <w:t>rization</w:t>
-      </w:r>
-      <w:proofErr w:type="spellEnd"/>
-      <w:r>
+        <w:t>:</w:t>
+      </w:r>
+    </w:p>
+    <w:p>
+      <w:pPr>
+        <w:ind w:left="720"/>
+        <w:rPr>
+          <w:rFonts w:asciiTheme="majorBidi" w:hAnsiTheme="majorBidi" w:cstheme="majorBidi"/>
+          <w:sz w:val="24"/>
+          <w:lang w:val="en-US"/>
+        </w:rPr>
+      </w:pPr>
+      <w:r>
+        <w:rPr>
+          <w:rFonts w:asciiTheme="majorBidi" w:hAnsiTheme="majorBidi" w:cstheme="majorBidi"/>
+          <w:sz w:val="24"/>
+          <w:lang w:val="en-US"/>
+        </w:rPr>
+        <w:t>After logging in, each request to the backend should include a token. In the backend, the system first checks the validity of the token. If the token is valid, it is passed to the API; otherwise, an unauthorized response is returned. Upon receiving a request, the API checks the user's role, which is extracted from the token. If the user has the necessary access rights to the API, the request is processed; otherwise, an unauthorized response is returned.</w:t>
+      </w:r>
+    </w:p>
+    <w:p>
+      <w:pPr>
+        <w:ind w:left="720"/>
+        <w:rPr>
+          <w:rFonts w:asciiTheme="majorBidi" w:hAnsiTheme="majorBidi" w:cstheme="majorBidi"/>
+          <w:sz w:val="24"/>
+          <w:lang w:val="en-US"/>
+        </w:rPr>
+      </w:pPr>
+    </w:p>
+    <w:p>
+      <w:pPr>
+        <w:pStyle w:val="Heading5"/>
         <w:rPr>
           <w:rFonts w:asciiTheme="majorBidi" w:hAnsiTheme="majorBidi"/>
           <w:b/>
@@ -17231,41 +17092,8 @@
           <w:sz w:val="32"/>
           <w:szCs w:val="32"/>
         </w:rPr>
-        <w:t>:</w:t>
-      </w:r>
-      <w:proofErr w:type="gramEnd"/>
-    </w:p>
-    <w:p>
-      <w:pPr>
-        <w:ind w:left="720"/>
-        <w:rPr>
-          <w:rFonts w:asciiTheme="majorBidi" w:hAnsiTheme="majorBidi" w:cstheme="majorBidi"/>
-          <w:sz w:val="24"/>
-          <w:lang w:val="en-US"/>
-        </w:rPr>
-      </w:pPr>
-      <w:r>
-        <w:rPr>
-          <w:rFonts w:asciiTheme="majorBidi" w:hAnsiTheme="majorBidi" w:cstheme="majorBidi"/>
-          <w:sz w:val="24"/>
-          <w:lang w:val="en-US"/>
-        </w:rPr>
-        <w:t>After logging in, each request to the backend should include a token. In the backend, the system first checks the validity of the token. If the token is valid, it is passed to the API; otherwise, an unauthorized response is returned. Upon receiving a request, the API checks the user's role, which is extracted from the token. If the user has the necessary access rights to the API, the request is processed; otherwise, an unauthorized response is returned.</w:t>
-      </w:r>
-    </w:p>
-    <w:p>
-      <w:pPr>
-        <w:ind w:left="720"/>
-        <w:rPr>
-          <w:rFonts w:asciiTheme="majorBidi" w:hAnsiTheme="majorBidi" w:cstheme="majorBidi"/>
-          <w:sz w:val="24"/>
-          <w:lang w:val="en-US"/>
-        </w:rPr>
-      </w:pPr>
-    </w:p>
-    <w:p>
-      <w:pPr>
-        <w:pStyle w:val="Heading5"/>
+      </w:pPr>
+      <w:r>
         <w:rPr>
           <w:rFonts w:asciiTheme="majorBidi" w:hAnsiTheme="majorBidi"/>
           <w:b/>
@@ -17274,7 +17102,8 @@
           <w:sz w:val="32"/>
           <w:szCs w:val="32"/>
         </w:rPr>
-      </w:pPr>
+        <w:t>3.</w:t>
+      </w:r>
       <w:r>
         <w:rPr>
           <w:rFonts w:asciiTheme="majorBidi" w:hAnsiTheme="majorBidi"/>
@@ -17284,8 +17113,9 @@
           <w:sz w:val="32"/>
           <w:szCs w:val="32"/>
         </w:rPr>
-        <w:t>3.</w:t>
-      </w:r>
+        <w:t xml:space="preserve">5.2 CORS </w:t>
+      </w:r>
+      <w:proofErr w:type="spellStart"/>
       <w:r>
         <w:rPr>
           <w:rFonts w:asciiTheme="majorBidi" w:hAnsiTheme="majorBidi"/>
@@ -17295,8 +17125,9 @@
           <w:sz w:val="32"/>
           <w:szCs w:val="32"/>
         </w:rPr>
-        <w:t>5.2</w:t>
-      </w:r>
+        <w:t>policies</w:t>
+      </w:r>
+      <w:proofErr w:type="spellEnd"/>
       <w:r>
         <w:rPr>
           <w:rFonts w:asciiTheme="majorBidi" w:hAnsiTheme="majorBidi"/>
@@ -17306,11 +17137,138 @@
           <w:sz w:val="32"/>
           <w:szCs w:val="32"/>
         </w:rPr>
-        <w:t xml:space="preserve"> CORS </w:t>
+        <w:t>:</w:t>
+      </w:r>
+    </w:p>
+    <w:p>
+      <w:pPr>
+        <w:ind w:left="720"/>
+      </w:pPr>
+      <w:r>
+        <w:t xml:space="preserve">In the backend, </w:t>
       </w:r>
       <w:proofErr w:type="spellStart"/>
-      <w:proofErr w:type="gramStart"/>
-      <w:r>
+      <w:r>
+        <w:t>we</w:t>
+      </w:r>
+      <w:proofErr w:type="spellEnd"/>
+      <w:r>
+        <w:t xml:space="preserve"> enable the CORS </w:t>
+      </w:r>
+      <w:proofErr w:type="spellStart"/>
+      <w:r>
+        <w:t>policy</w:t>
+      </w:r>
+      <w:proofErr w:type="spellEnd"/>
+      <w:r>
+        <w:t xml:space="preserve"> for the frontend </w:t>
+      </w:r>
+      <w:proofErr w:type="spellStart"/>
+      <w:r>
+        <w:t>address</w:t>
+      </w:r>
+      <w:proofErr w:type="spellEnd"/>
+      <w:r>
+        <w:t xml:space="preserve">, </w:t>
+      </w:r>
+      <w:proofErr w:type="spellStart"/>
+      <w:r>
+        <w:t>so</w:t>
+      </w:r>
+      <w:proofErr w:type="spellEnd"/>
+      <w:r>
+        <w:t xml:space="preserve"> </w:t>
+      </w:r>
+      <w:proofErr w:type="spellStart"/>
+      <w:r>
+        <w:t>any</w:t>
+      </w:r>
+      <w:proofErr w:type="spellEnd"/>
+      <w:r>
+        <w:t xml:space="preserve"> </w:t>
+      </w:r>
+      <w:proofErr w:type="spellStart"/>
+      <w:r>
+        <w:t>received</w:t>
+      </w:r>
+      <w:proofErr w:type="spellEnd"/>
+      <w:r>
+        <w:t xml:space="preserve"> </w:t>
+      </w:r>
+      <w:proofErr w:type="spellStart"/>
+      <w:r>
+        <w:t>request</w:t>
+      </w:r>
+      <w:proofErr w:type="spellEnd"/>
+      <w:r>
+        <w:t xml:space="preserve"> </w:t>
+      </w:r>
+      <w:proofErr w:type="spellStart"/>
+      <w:r>
+        <w:t>from</w:t>
+      </w:r>
+      <w:proofErr w:type="spellEnd"/>
+      <w:r>
+        <w:t xml:space="preserve"> </w:t>
+      </w:r>
+      <w:proofErr w:type="spellStart"/>
+      <w:r>
+        <w:t>another</w:t>
+      </w:r>
+      <w:proofErr w:type="spellEnd"/>
+      <w:r>
+        <w:t xml:space="preserve"> </w:t>
+      </w:r>
+      <w:proofErr w:type="spellStart"/>
+      <w:r>
+        <w:t>address</w:t>
+      </w:r>
+      <w:proofErr w:type="spellEnd"/>
+      <w:r>
+        <w:t xml:space="preserve"> </w:t>
+      </w:r>
+      <w:proofErr w:type="spellStart"/>
+      <w:r>
+        <w:t>will</w:t>
+      </w:r>
+      <w:proofErr w:type="spellEnd"/>
+      <w:r>
+        <w:t xml:space="preserve"> </w:t>
+      </w:r>
+      <w:proofErr w:type="spellStart"/>
+      <w:r>
+        <w:t>be</w:t>
+      </w:r>
+      <w:proofErr w:type="spellEnd"/>
+      <w:r>
+        <w:t xml:space="preserve"> </w:t>
+      </w:r>
+      <w:proofErr w:type="spellStart"/>
+      <w:r>
+        <w:t>rejected</w:t>
+      </w:r>
+      <w:proofErr w:type="spellEnd"/>
+      <w:r>
+        <w:t>.</w:t>
+      </w:r>
+    </w:p>
+    <w:p>
+      <w:pPr>
+        <w:ind w:left="720"/>
+        <w:rPr>
+          <w:rFonts w:asciiTheme="majorBidi" w:hAnsiTheme="majorBidi" w:cstheme="majorBidi"/>
+          <w:sz w:val="24"/>
+          <w:lang w:val="en-US"/>
+        </w:rPr>
+      </w:pPr>
+    </w:p>
+    <w:p>
+      <w:pPr>
+        <w:pStyle w:val="Heading5"/>
+        <w:numPr>
+          <w:ilvl w:val="2"/>
+          <w:numId w:val="38"/>
+        </w:numPr>
         <w:rPr>
           <w:rFonts w:asciiTheme="majorBidi" w:hAnsiTheme="majorBidi"/>
           <w:b/>
@@ -17319,9 +17277,8 @@
           <w:sz w:val="32"/>
           <w:szCs w:val="32"/>
         </w:rPr>
-        <w:t>policies</w:t>
-      </w:r>
-      <w:proofErr w:type="spellEnd"/>
+      </w:pPr>
+      <w:proofErr w:type="spellStart"/>
       <w:r>
         <w:rPr>
           <w:rFonts w:asciiTheme="majorBidi" w:hAnsiTheme="majorBidi"/>
@@ -17331,139 +17288,10 @@
           <w:sz w:val="32"/>
           <w:szCs w:val="32"/>
         </w:rPr>
-        <w:t>:</w:t>
-      </w:r>
-      <w:proofErr w:type="gramEnd"/>
-    </w:p>
-    <w:p>
-      <w:pPr>
-        <w:ind w:left="720"/>
-      </w:pPr>
-      <w:r>
-        <w:t xml:space="preserve">In the backend, </w:t>
-      </w:r>
-      <w:proofErr w:type="spellStart"/>
-      <w:r>
-        <w:t>we</w:t>
+        <w:t>Libraries</w:t>
       </w:r>
       <w:proofErr w:type="spellEnd"/>
       <w:r>
-        <w:t xml:space="preserve"> enable the CORS </w:t>
-      </w:r>
-      <w:proofErr w:type="spellStart"/>
-      <w:r>
-        <w:t>policy</w:t>
-      </w:r>
-      <w:proofErr w:type="spellEnd"/>
-      <w:r>
-        <w:t xml:space="preserve"> for the frontend </w:t>
-      </w:r>
-      <w:proofErr w:type="spellStart"/>
-      <w:r>
-        <w:t>address</w:t>
-      </w:r>
-      <w:proofErr w:type="spellEnd"/>
-      <w:r>
-        <w:t xml:space="preserve">, </w:t>
-      </w:r>
-      <w:proofErr w:type="spellStart"/>
-      <w:r>
-        <w:t>so</w:t>
-      </w:r>
-      <w:proofErr w:type="spellEnd"/>
-      <w:r>
-        <w:t xml:space="preserve"> </w:t>
-      </w:r>
-      <w:proofErr w:type="spellStart"/>
-      <w:r>
-        <w:t>any</w:t>
-      </w:r>
-      <w:proofErr w:type="spellEnd"/>
-      <w:r>
-        <w:t xml:space="preserve"> </w:t>
-      </w:r>
-      <w:proofErr w:type="spellStart"/>
-      <w:r>
-        <w:t>received</w:t>
-      </w:r>
-      <w:proofErr w:type="spellEnd"/>
-      <w:r>
-        <w:t xml:space="preserve"> </w:t>
-      </w:r>
-      <w:proofErr w:type="spellStart"/>
-      <w:r>
-        <w:t>request</w:t>
-      </w:r>
-      <w:proofErr w:type="spellEnd"/>
-      <w:r>
-        <w:t xml:space="preserve"> </w:t>
-      </w:r>
-      <w:proofErr w:type="spellStart"/>
-      <w:r>
-        <w:t>from</w:t>
-      </w:r>
-      <w:proofErr w:type="spellEnd"/>
-      <w:r>
-        <w:t xml:space="preserve"> </w:t>
-      </w:r>
-      <w:proofErr w:type="spellStart"/>
-      <w:r>
-        <w:t>another</w:t>
-      </w:r>
-      <w:proofErr w:type="spellEnd"/>
-      <w:r>
-        <w:t xml:space="preserve"> </w:t>
-      </w:r>
-      <w:proofErr w:type="spellStart"/>
-      <w:r>
-        <w:t>address</w:t>
-      </w:r>
-      <w:proofErr w:type="spellEnd"/>
-      <w:r>
-        <w:t xml:space="preserve"> </w:t>
-      </w:r>
-      <w:proofErr w:type="spellStart"/>
-      <w:r>
-        <w:t>will</w:t>
-      </w:r>
-      <w:proofErr w:type="spellEnd"/>
-      <w:r>
-        <w:t xml:space="preserve"> </w:t>
-      </w:r>
-      <w:proofErr w:type="spellStart"/>
-      <w:r>
-        <w:t>be</w:t>
-      </w:r>
-      <w:proofErr w:type="spellEnd"/>
-      <w:r>
-        <w:t xml:space="preserve"> </w:t>
-      </w:r>
-      <w:proofErr w:type="spellStart"/>
-      <w:r>
-        <w:t>rejected</w:t>
-      </w:r>
-      <w:proofErr w:type="spellEnd"/>
-      <w:r>
-        <w:t>.</w:t>
-      </w:r>
-    </w:p>
-    <w:p>
-      <w:pPr>
-        <w:ind w:left="720"/>
-        <w:rPr>
-          <w:rFonts w:asciiTheme="majorBidi" w:hAnsiTheme="majorBidi" w:cstheme="majorBidi"/>
-          <w:sz w:val="24"/>
-          <w:lang w:val="en-US"/>
-        </w:rPr>
-      </w:pPr>
-    </w:p>
-    <w:p>
-      <w:pPr>
-        <w:pStyle w:val="Heading5"/>
-        <w:numPr>
-          <w:ilvl w:val="2"/>
-          <w:numId w:val="38"/>
-        </w:numPr>
         <w:rPr>
           <w:rFonts w:asciiTheme="majorBidi" w:hAnsiTheme="majorBidi"/>
           <w:b/>
@@ -17472,7 +17300,8 @@
           <w:sz w:val="32"/>
           <w:szCs w:val="32"/>
         </w:rPr>
-      </w:pPr>
+        <w:t xml:space="preserve"> </w:t>
+      </w:r>
       <w:proofErr w:type="spellStart"/>
       <w:r>
         <w:rPr>
@@ -17483,7 +17312,7 @@
           <w:sz w:val="32"/>
           <w:szCs w:val="32"/>
         </w:rPr>
-        <w:t>Libraries</w:t>
+        <w:t>used</w:t>
       </w:r>
       <w:proofErr w:type="spellEnd"/>
       <w:r>
@@ -17495,34 +17324,8 @@
           <w:sz w:val="32"/>
           <w:szCs w:val="32"/>
         </w:rPr>
-        <w:t xml:space="preserve"> </w:t>
-      </w:r>
-      <w:proofErr w:type="spellStart"/>
-      <w:proofErr w:type="gramStart"/>
-      <w:r>
-        <w:rPr>
-          <w:rFonts w:asciiTheme="majorBidi" w:hAnsiTheme="majorBidi"/>
-          <w:b/>
-          <w:bCs/>
-          <w:color w:val="auto"/>
-          <w:sz w:val="32"/>
-          <w:szCs w:val="32"/>
-        </w:rPr>
-        <w:t>used</w:t>
-      </w:r>
-      <w:proofErr w:type="spellEnd"/>
-      <w:r>
-        <w:rPr>
-          <w:rFonts w:asciiTheme="majorBidi" w:hAnsiTheme="majorBidi"/>
-          <w:b/>
-          <w:bCs/>
-          <w:color w:val="auto"/>
-          <w:sz w:val="32"/>
-          <w:szCs w:val="32"/>
-        </w:rPr>
         <w:t>:</w:t>
       </w:r>
-      <w:proofErr w:type="gramEnd"/>
     </w:p>
     <w:p/>
     <w:tbl>
@@ -17906,23 +17709,7 @@
           <w:sz w:val="32"/>
           <w:szCs w:val="32"/>
         </w:rPr>
-        <w:t>6</w:t>
-      </w:r>
-      <w:r>
-        <w:rPr>
-          <w:rFonts w:cstheme="majorBidi"/>
-          <w:sz w:val="32"/>
-          <w:szCs w:val="32"/>
-        </w:rPr>
-        <w:t xml:space="preserve"> </w:t>
-      </w:r>
-      <w:r>
-        <w:rPr>
-          <w:rFonts w:cstheme="majorBidi"/>
-          <w:sz w:val="32"/>
-          <w:szCs w:val="32"/>
-        </w:rPr>
-        <w:t>Architecture</w:t>
+        <w:t>6 Architecture</w:t>
       </w:r>
       <w:r>
         <w:rPr>
@@ -17965,7 +17752,7 @@
           <w:sz w:val="32"/>
           <w:szCs w:val="32"/>
         </w:rPr>
-        <w:t>6</w:t>
+        <w:t xml:space="preserve">6.1 </w:t>
       </w:r>
       <w:r>
         <w:rPr>
@@ -17976,7 +17763,7 @@
           <w:sz w:val="32"/>
           <w:szCs w:val="32"/>
         </w:rPr>
-        <w:t xml:space="preserve">.1 </w:t>
+        <w:t>Architectural Style</w:t>
       </w:r>
       <w:r>
         <w:rPr>
@@ -17987,32 +17774,8 @@
           <w:sz w:val="32"/>
           <w:szCs w:val="32"/>
         </w:rPr>
-        <w:t xml:space="preserve">Architectural </w:t>
-      </w:r>
-      <w:proofErr w:type="gramStart"/>
-      <w:r>
-        <w:rPr>
-          <w:rFonts w:asciiTheme="majorBidi" w:hAnsiTheme="majorBidi"/>
-          <w:b/>
-          <w:bCs/>
-          <w:color w:val="auto"/>
-          <w:sz w:val="32"/>
-          <w:szCs w:val="32"/>
-        </w:rPr>
-        <w:t>Style</w:t>
-      </w:r>
-      <w:r>
-        <w:rPr>
-          <w:rFonts w:asciiTheme="majorBidi" w:hAnsiTheme="majorBidi"/>
-          <w:b/>
-          <w:bCs/>
-          <w:color w:val="auto"/>
-          <w:sz w:val="32"/>
-          <w:szCs w:val="32"/>
-        </w:rPr>
         <w:t>:</w:t>
       </w:r>
-      <w:proofErr w:type="gramEnd"/>
     </w:p>
     <w:p>
       <w:pPr>
@@ -18325,7 +18088,7 @@
           <w:sz w:val="32"/>
           <w:szCs w:val="32"/>
         </w:rPr>
-        <w:t>6.</w:t>
+        <w:t xml:space="preserve">6.2 </w:t>
       </w:r>
       <w:r>
         <w:rPr>
@@ -18336,7 +18099,7 @@
           <w:sz w:val="32"/>
           <w:szCs w:val="32"/>
         </w:rPr>
-        <w:t>2</w:t>
+        <w:t xml:space="preserve">Architectural </w:t>
       </w:r>
       <w:r>
         <w:rPr>
@@ -18347,51 +18110,24 @@
           <w:sz w:val="32"/>
           <w:szCs w:val="32"/>
         </w:rPr>
+        <w:t>Pattern:</w:t>
+      </w:r>
+    </w:p>
+    <w:p>
+      <w:pPr>
+        <w:ind w:left="720"/>
+      </w:pPr>
+      <w:proofErr w:type="spellStart"/>
+      <w:r>
+        <w:t>We</w:t>
+      </w:r>
+      <w:proofErr w:type="spellEnd"/>
+      <w:r>
         <w:t xml:space="preserve"> </w:t>
       </w:r>
-      <w:r>
-        <w:rPr>
-          <w:rFonts w:asciiTheme="majorBidi" w:hAnsiTheme="majorBidi"/>
-          <w:b/>
-          <w:bCs/>
-          <w:color w:val="auto"/>
-          <w:sz w:val="32"/>
-          <w:szCs w:val="32"/>
-        </w:rPr>
-        <w:t xml:space="preserve">Architectural </w:t>
-      </w:r>
-      <w:proofErr w:type="gramStart"/>
-      <w:r>
-        <w:rPr>
-          <w:rFonts w:asciiTheme="majorBidi" w:hAnsiTheme="majorBidi"/>
-          <w:b/>
-          <w:bCs/>
-          <w:color w:val="auto"/>
-          <w:sz w:val="32"/>
-          <w:szCs w:val="32"/>
-        </w:rPr>
-        <w:t>Pattern</w:t>
-      </w:r>
-      <w:r>
-        <w:rPr>
-          <w:rFonts w:asciiTheme="majorBidi" w:hAnsiTheme="majorBidi"/>
-          <w:b/>
-          <w:bCs/>
-          <w:color w:val="auto"/>
-          <w:sz w:val="32"/>
-          <w:szCs w:val="32"/>
-        </w:rPr>
-        <w:t>:</w:t>
-      </w:r>
-      <w:proofErr w:type="gramEnd"/>
-    </w:p>
-    <w:p>
-      <w:pPr>
-        <w:ind w:left="720"/>
-      </w:pPr>
       <w:proofErr w:type="spellStart"/>
       <w:r>
-        <w:t>We</w:t>
+        <w:t>used</w:t>
       </w:r>
       <w:proofErr w:type="spellEnd"/>
       <w:r>
@@ -18399,25 +18135,25 @@
       </w:r>
       <w:proofErr w:type="spellStart"/>
       <w:r>
-        <w:t>used</w:t>
+        <w:t>Microservices</w:t>
       </w:r>
       <w:proofErr w:type="spellEnd"/>
       <w:r>
         <w:t xml:space="preserve"> </w:t>
       </w:r>
+      <w:r>
+        <w:t>architectural pattern</w:t>
+      </w:r>
+      <w:r>
+        <w:t xml:space="preserve">, </w:t>
+      </w:r>
       <w:proofErr w:type="spellStart"/>
       <w:r>
-        <w:t>Microservices</w:t>
+        <w:t>which</w:t>
       </w:r>
       <w:proofErr w:type="spellEnd"/>
       <w:r>
         <w:t xml:space="preserve"> </w:t>
-      </w:r>
-      <w:r>
-        <w:t>architectural pattern</w:t>
-      </w:r>
-      <w:r>
-        <w:t xml:space="preserve">, which </w:t>
       </w:r>
       <w:proofErr w:type="spellStart"/>
       <w:r>
@@ -18572,37 +18308,733 @@
         <w:pStyle w:val="Caption"/>
         <w:jc w:val="center"/>
         <w:rPr>
+          <w:lang w:val="en-US"/>
+        </w:rPr>
+      </w:pPr>
+      <w:r>
+        <w:t xml:space="preserve">Figure </w:t>
+      </w:r>
+      <w:r>
+        <w:fldChar w:fldCharType="begin"/>
+      </w:r>
+      <w:r>
+        <w:instrText xml:space="preserve"> SEQ Figure \* ARABIC </w:instrText>
+      </w:r>
+      <w:r>
+        <w:fldChar w:fldCharType="separate"/>
+      </w:r>
+      <w:r>
+        <w:rPr>
+          <w:noProof/>
+        </w:rPr>
+        <w:t>26</w:t>
+      </w:r>
+      <w:r>
+        <w:fldChar w:fldCharType="end"/>
+      </w:r>
+      <w:r>
+        <w:rPr>
+          <w:lang w:val="en-US"/>
+        </w:rPr>
+        <w:t>: Microservice Architectural pattern</w:t>
+      </w:r>
+    </w:p>
+    <w:p>
+      <w:pPr>
+        <w:rPr>
+          <w:rFonts w:asciiTheme="majorBidi" w:hAnsiTheme="majorBidi"/>
+          <w:b/>
+          <w:bCs/>
+          <w:color w:val="auto"/>
+          <w:sz w:val="32"/>
+          <w:szCs w:val="32"/>
+        </w:rPr>
+      </w:pPr>
+      <w:r>
+        <w:rPr>
+          <w:rFonts w:asciiTheme="majorBidi" w:hAnsiTheme="majorBidi"/>
+          <w:b/>
+          <w:bCs/>
+          <w:color w:val="auto"/>
+          <w:sz w:val="32"/>
+          <w:szCs w:val="32"/>
+        </w:rPr>
+        <w:lastRenderedPageBreak/>
+        <w:t>3.</w:t>
+      </w:r>
+      <w:r>
+        <w:rPr>
+          <w:rFonts w:asciiTheme="majorBidi" w:hAnsiTheme="majorBidi"/>
+          <w:b/>
+          <w:bCs/>
+          <w:color w:val="auto"/>
+          <w:sz w:val="32"/>
+          <w:szCs w:val="32"/>
+        </w:rPr>
+        <w:t>6.3 Project Structure:</w:t>
+      </w:r>
+    </w:p>
+    <w:p>
+      <w:pPr>
+        <w:rPr>
+          <w:rFonts w:asciiTheme="majorBidi" w:hAnsiTheme="majorBidi"/>
+          <w:b/>
+          <w:bCs/>
+          <w:color w:val="auto"/>
+          <w:sz w:val="32"/>
+          <w:szCs w:val="32"/>
+        </w:rPr>
+      </w:pPr>
+    </w:p>
+    <w:p>
+      <w:pPr>
+        <w:keepNext/>
+        <w:spacing w:before="240"/>
+        <w:ind w:left="-936"/>
+      </w:pPr>
+      <w:r>
+        <w:rPr>
+          <w:rFonts w:asciiTheme="majorBidi" w:hAnsiTheme="majorBidi"/>
+          <w:b/>
+          <w:bCs/>
+          <w:noProof/>
+          <w:color w:val="auto"/>
+          <w:sz w:val="32"/>
+          <w:szCs w:val="32"/>
+        </w:rPr>
+        <w:drawing>
+          <wp:inline distT="0" distB="0" distL="0" distR="0" wp14:anchorId="037B1A9A" wp14:editId="30D91D91">
+            <wp:extent cx="7141992" cy="4130587"/>
+            <wp:effectExtent l="0" t="0" r="1905" b="3810"/>
+            <wp:docPr id="1415416350" name="Picture 1"/>
+            <wp:cNvGraphicFramePr>
+              <a:graphicFrameLocks xmlns:a="http://schemas.openxmlformats.org/drawingml/2006/main" noChangeAspect="1"/>
+            </wp:cNvGraphicFramePr>
+            <a:graphic xmlns:a="http://schemas.openxmlformats.org/drawingml/2006/main">
+              <a:graphicData uri="http://schemas.openxmlformats.org/drawingml/2006/picture">
+                <pic:pic xmlns:pic="http://schemas.openxmlformats.org/drawingml/2006/picture">
+                  <pic:nvPicPr>
+                    <pic:cNvPr id="0" name="Picture 1"/>
+                    <pic:cNvPicPr>
+                      <a:picLocks noChangeAspect="1" noChangeArrowheads="1"/>
+                    </pic:cNvPicPr>
+                  </pic:nvPicPr>
+                  <pic:blipFill>
+                    <a:blip r:embed="rId39">
+                      <a:extLst>
+                        <a:ext uri="{28A0092B-C50C-407E-A947-70E740481C1C}">
+                          <a14:useLocalDpi xmlns:a14="http://schemas.microsoft.com/office/drawing/2010/main" val="0"/>
+                        </a:ext>
+                      </a:extLst>
+                    </a:blip>
+                    <a:srcRect/>
+                    <a:stretch>
+                      <a:fillRect/>
+                    </a:stretch>
+                  </pic:blipFill>
+                  <pic:spPr bwMode="auto">
+                    <a:xfrm>
+                      <a:off x="0" y="0"/>
+                      <a:ext cx="7152236" cy="4136512"/>
+                    </a:xfrm>
+                    <a:prstGeom prst="rect">
+                      <a:avLst/>
+                    </a:prstGeom>
+                    <a:noFill/>
+                    <a:ln>
+                      <a:noFill/>
+                    </a:ln>
+                  </pic:spPr>
+                </pic:pic>
+              </a:graphicData>
+            </a:graphic>
+          </wp:inline>
+        </w:drawing>
+      </w:r>
+    </w:p>
+    <w:p>
+      <w:pPr>
+        <w:pStyle w:val="Caption"/>
+        <w:jc w:val="center"/>
+        <w:rPr>
+          <w:lang w:val="en-US"/>
+        </w:rPr>
+      </w:pPr>
+      <w:r>
+        <w:t xml:space="preserve">Figure </w:t>
+      </w:r>
+      <w:r>
+        <w:fldChar w:fldCharType="begin"/>
+      </w:r>
+      <w:r>
+        <w:instrText xml:space="preserve"> SEQ Figure \* ARABIC </w:instrText>
+      </w:r>
+      <w:r>
+        <w:fldChar w:fldCharType="separate"/>
+      </w:r>
+      <w:r>
+        <w:rPr>
+          <w:noProof/>
+        </w:rPr>
+        <w:t>27</w:t>
+      </w:r>
+      <w:r>
+        <w:fldChar w:fldCharType="end"/>
+      </w:r>
+      <w:r>
+        <w:rPr>
+          <w:lang w:val="en-US"/>
+        </w:rPr>
+        <w:t>: Project Structure</w:t>
+      </w:r>
+    </w:p>
+    <w:p>
+      <w:pPr>
+        <w:rPr>
+          <w:lang w:val="en-US"/>
+        </w:rPr>
+      </w:pPr>
+    </w:p>
+    <w:p>
+      <w:pPr>
+        <w:rPr>
+          <w:rFonts w:asciiTheme="majorBidi" w:hAnsiTheme="majorBidi" w:cstheme="majorBidi"/>
+          <w:sz w:val="24"/>
+          <w:szCs w:val="28"/>
+          <w:lang w:val="en-US"/>
+        </w:rPr>
+      </w:pPr>
+      <w:r>
+        <w:rPr>
+          <w:rFonts w:asciiTheme="majorBidi" w:hAnsiTheme="majorBidi" w:cstheme="majorBidi"/>
+          <w:sz w:val="24"/>
+          <w:szCs w:val="28"/>
+          <w:lang w:val="en-US"/>
+        </w:rPr>
+        <w:t>We divide the project into 3 containers:</w:t>
+      </w:r>
+    </w:p>
+    <w:p>
+      <w:pPr>
+        <w:pStyle w:val="ListParagraph"/>
+        <w:numPr>
+          <w:ilvl w:val="0"/>
+          <w:numId w:val="39"/>
+        </w:numPr>
+        <w:rPr>
+          <w:rFonts w:asciiTheme="majorBidi" w:hAnsiTheme="majorBidi" w:cstheme="majorBidi"/>
+          <w:sz w:val="24"/>
+          <w:szCs w:val="28"/>
+          <w:lang w:val="en-US"/>
+        </w:rPr>
+      </w:pPr>
+      <w:r>
+        <w:rPr>
+          <w:rFonts w:asciiTheme="majorBidi" w:hAnsiTheme="majorBidi" w:cstheme="majorBidi"/>
+          <w:sz w:val="24"/>
+          <w:szCs w:val="28"/>
+          <w:lang w:val="en-US"/>
+        </w:rPr>
+        <w:t xml:space="preserve">Frontend container: </w:t>
+      </w:r>
+      <w:r>
+        <w:rPr>
+          <w:rFonts w:asciiTheme="majorBidi" w:hAnsiTheme="majorBidi" w:cstheme="majorBidi"/>
+          <w:sz w:val="24"/>
+          <w:szCs w:val="28"/>
+          <w:lang w:val="en-US"/>
+        </w:rPr>
+        <w:t>Handles client requests and returns the UI to the client.</w:t>
+      </w:r>
+    </w:p>
+    <w:p>
+      <w:pPr>
+        <w:pStyle w:val="ListParagraph"/>
+        <w:numPr>
+          <w:ilvl w:val="0"/>
+          <w:numId w:val="39"/>
+        </w:numPr>
+        <w:rPr>
+          <w:rFonts w:asciiTheme="majorBidi" w:hAnsiTheme="majorBidi" w:cstheme="majorBidi"/>
+          <w:sz w:val="24"/>
+          <w:szCs w:val="28"/>
+          <w:lang w:val="en-US"/>
+        </w:rPr>
+      </w:pPr>
+      <w:r>
+        <w:rPr>
+          <w:rFonts w:asciiTheme="majorBidi" w:hAnsiTheme="majorBidi" w:cstheme="majorBidi"/>
+          <w:sz w:val="24"/>
+          <w:szCs w:val="28"/>
+          <w:lang w:val="en-US"/>
+        </w:rPr>
+        <w:t>Database container:</w:t>
+      </w:r>
+      <w:r>
+        <w:rPr>
+          <w:rFonts w:asciiTheme="majorBidi" w:hAnsiTheme="majorBidi" w:cstheme="majorBidi"/>
+          <w:sz w:val="24"/>
+          <w:szCs w:val="28"/>
+          <w:lang w:val="en-US"/>
+        </w:rPr>
+        <w:t xml:space="preserve"> </w:t>
+      </w:r>
+      <w:r>
+        <w:rPr>
+          <w:rFonts w:asciiTheme="majorBidi" w:hAnsiTheme="majorBidi" w:cstheme="majorBidi"/>
+          <w:sz w:val="24"/>
+          <w:szCs w:val="28"/>
+          <w:lang w:val="en-US"/>
+        </w:rPr>
+        <w:t>Manages requests from the Frontend container. If the request is related to code operations, it passes the request to the Backend container and returns the response to the Frontend container.</w:t>
+      </w:r>
+    </w:p>
+    <w:p>
+      <w:pPr>
+        <w:pStyle w:val="ListParagraph"/>
+        <w:numPr>
+          <w:ilvl w:val="0"/>
+          <w:numId w:val="39"/>
+        </w:numPr>
+        <w:rPr>
+          <w:rFonts w:asciiTheme="majorBidi" w:hAnsiTheme="majorBidi" w:cstheme="majorBidi"/>
+          <w:sz w:val="24"/>
+          <w:szCs w:val="28"/>
+          <w:lang w:val="en-US"/>
+        </w:rPr>
+      </w:pPr>
+      <w:r>
+        <w:rPr>
+          <w:rFonts w:asciiTheme="majorBidi" w:hAnsiTheme="majorBidi" w:cstheme="majorBidi"/>
+          <w:sz w:val="24"/>
+          <w:szCs w:val="28"/>
+          <w:lang w:val="en-US"/>
+        </w:rPr>
+        <w:t>Backend container:</w:t>
+      </w:r>
+      <w:r>
+        <w:rPr>
+          <w:rFonts w:asciiTheme="majorBidi" w:hAnsiTheme="majorBidi" w:cstheme="majorBidi"/>
+          <w:sz w:val="24"/>
+          <w:szCs w:val="28"/>
+          <w:lang w:val="en-US"/>
+        </w:rPr>
+        <w:t xml:space="preserve"> </w:t>
+      </w:r>
+      <w:r>
+        <w:rPr>
+          <w:rFonts w:asciiTheme="majorBidi" w:hAnsiTheme="majorBidi" w:cstheme="majorBidi"/>
+          <w:sz w:val="24"/>
+          <w:szCs w:val="28"/>
+          <w:lang w:val="en-US"/>
+        </w:rPr>
+        <w:t>Handles code operation requests, such as compiling and running code.</w:t>
+      </w:r>
+    </w:p>
+    <w:p>
+      <w:pPr>
+        <w:rPr>
+          <w:rFonts w:asciiTheme="majorBidi" w:hAnsiTheme="majorBidi" w:cstheme="majorBidi"/>
+          <w:sz w:val="24"/>
+          <w:szCs w:val="28"/>
+          <w:lang w:val="en-US"/>
+        </w:rPr>
+      </w:pPr>
+    </w:p>
+    <w:p>
+      <w:pPr>
+        <w:rPr>
+          <w:rFonts w:asciiTheme="majorBidi" w:hAnsiTheme="majorBidi" w:cstheme="majorBidi"/>
+          <w:sz w:val="24"/>
+          <w:szCs w:val="28"/>
+          <w:lang w:val="en-US"/>
+        </w:rPr>
+      </w:pPr>
+    </w:p>
+    <w:p>
+      <w:pPr>
+        <w:rPr>
+          <w:rFonts w:asciiTheme="majorBidi" w:hAnsiTheme="majorBidi" w:cstheme="majorBidi"/>
+          <w:sz w:val="24"/>
+          <w:szCs w:val="28"/>
+          <w:lang w:val="en-US"/>
+        </w:rPr>
+      </w:pPr>
+    </w:p>
+    <w:p>
+      <w:pPr>
+        <w:rPr>
+          <w:rFonts w:asciiTheme="majorBidi" w:hAnsiTheme="majorBidi" w:cstheme="majorBidi"/>
+          <w:sz w:val="24"/>
+          <w:szCs w:val="28"/>
+          <w:lang w:val="en-US"/>
+        </w:rPr>
+      </w:pPr>
+    </w:p>
+    <w:p>
+      <w:pPr>
+        <w:rPr>
+          <w:rFonts w:asciiTheme="majorBidi" w:hAnsiTheme="majorBidi" w:cstheme="majorBidi"/>
+          <w:sz w:val="24"/>
+          <w:szCs w:val="28"/>
+          <w:lang w:val="en-US"/>
+        </w:rPr>
+      </w:pPr>
+      <w:r>
+        <w:rPr>
+          <w:rFonts w:asciiTheme="majorBidi" w:hAnsiTheme="majorBidi" w:cstheme="majorBidi"/>
+          <w:sz w:val="24"/>
+          <w:szCs w:val="28"/>
+          <w:lang w:val="en-US"/>
+        </w:rPr>
+        <w:lastRenderedPageBreak/>
+        <w:t>In the database and backend deployment structure optimized for APIs, Flask serves as the foundational framework, responsible for handling application logic and dynamically generating content. Gunicorn is employed as the WSGI server, efficiently managing communication and concurrent requests through multiple worker processes. While Nginx, traditionally recognized as a reverse proxy for web applications, is considered optional in this API-centric setup, it remains a valuable component for potential load balancing and additional security measures. The refined architecture emphasizes a modular separation of concerns, with Flask managing API routes, Gunicorn overseeing WSGI interactions, and Nginx, when utilized, contributing to load balancing and potential security enhancements. This streamlined structure establishes a dependable, scalable, and secure foundation specifically designed for deploying a Flask backend focused on API functionalities in production environments, combining the strengths of Flask, Gunicorn, and Nginx for optimal performance and security.</w:t>
+      </w:r>
+    </w:p>
+    <w:p>
+      <w:pPr>
+        <w:rPr>
+          <w:lang w:val="en-US"/>
+        </w:rPr>
+      </w:pPr>
+    </w:p>
+    <w:p>
+      <w:pPr>
+        <w:rPr>
+          <w:lang w:val="en-US"/>
+        </w:rPr>
+      </w:pPr>
+      <w:r>
+        <w:rPr>
+          <w:rFonts w:asciiTheme="majorBidi" w:hAnsiTheme="majorBidi" w:cstheme="majorBidi"/>
+          <w:sz w:val="24"/>
+          <w:szCs w:val="28"/>
+          <w:lang w:val="en-US"/>
+        </w:rPr>
+        <w:t>In the deployment structure for the</w:t>
+      </w:r>
+      <w:r>
+        <w:rPr>
+          <w:rFonts w:asciiTheme="majorBidi" w:hAnsiTheme="majorBidi" w:cstheme="majorBidi"/>
+          <w:sz w:val="24"/>
+          <w:szCs w:val="28"/>
+          <w:lang w:val="en-US"/>
+        </w:rPr>
+        <w:t xml:space="preserve"> </w:t>
+      </w:r>
+      <w:r>
+        <w:rPr>
+          <w:rFonts w:asciiTheme="majorBidi" w:hAnsiTheme="majorBidi" w:cstheme="majorBidi"/>
+          <w:sz w:val="24"/>
+          <w:szCs w:val="28"/>
+          <w:lang w:val="en-US"/>
+        </w:rPr>
+        <w:t>frontend, Nginx serves as a crucial web server, playing a key role in handling the dynamic runtime of the React application.</w:t>
+      </w:r>
+    </w:p>
+    <w:p>
+      <w:pPr>
+        <w:rPr>
+          <w:lang w:val="en-US"/>
+        </w:rPr>
+      </w:pPr>
+    </w:p>
+    <w:p>
+      <w:pPr>
+        <w:rPr>
+          <w:lang w:val="en-US"/>
+        </w:rPr>
+      </w:pPr>
+    </w:p>
+    <w:p>
+      <w:pPr>
+        <w:rPr>
+          <w:lang w:val="en-US"/>
+        </w:rPr>
+      </w:pPr>
+    </w:p>
+    <w:p>
+      <w:pPr>
+        <w:rPr>
+          <w:lang w:val="en-US"/>
+        </w:rPr>
+      </w:pPr>
+    </w:p>
+    <w:p>
+      <w:pPr>
+        <w:rPr>
+          <w:lang w:val="en-US"/>
+        </w:rPr>
+      </w:pPr>
+    </w:p>
+    <w:p>
+      <w:pPr>
+        <w:rPr>
+          <w:lang w:val="en-US"/>
+        </w:rPr>
+      </w:pPr>
+    </w:p>
+    <w:p>
+      <w:pPr>
+        <w:rPr>
+          <w:lang w:val="en-US"/>
+        </w:rPr>
+      </w:pPr>
+    </w:p>
+    <w:p>
+      <w:pPr>
+        <w:rPr>
+          <w:lang w:val="en-US"/>
+        </w:rPr>
+      </w:pPr>
+    </w:p>
+    <w:p>
+      <w:pPr>
+        <w:rPr>
+          <w:lang w:val="en-US"/>
+        </w:rPr>
+      </w:pPr>
+    </w:p>
+    <w:p>
+      <w:pPr>
+        <w:rPr>
+          <w:lang w:val="en-US"/>
+        </w:rPr>
+      </w:pPr>
+    </w:p>
+    <w:p>
+      <w:pPr>
+        <w:rPr>
+          <w:lang w:val="en-US"/>
+        </w:rPr>
+      </w:pPr>
+    </w:p>
+    <w:p>
+      <w:pPr>
+        <w:rPr>
+          <w:lang w:val="en-US"/>
+        </w:rPr>
+      </w:pPr>
+    </w:p>
+    <w:p>
+      <w:pPr>
+        <w:rPr>
+          <w:lang w:val="en-US"/>
+        </w:rPr>
+      </w:pPr>
+    </w:p>
+    <w:p>
+      <w:pPr>
+        <w:rPr>
+          <w:lang w:val="en-US"/>
+        </w:rPr>
+      </w:pPr>
+    </w:p>
+    <w:p>
+      <w:pPr>
+        <w:rPr>
+          <w:lang w:val="en-US"/>
+        </w:rPr>
+      </w:pPr>
+    </w:p>
+    <w:p>
+      <w:pPr>
+        <w:rPr>
+          <w:lang w:val="en-US"/>
+        </w:rPr>
+      </w:pPr>
+    </w:p>
+    <w:p>
+      <w:pPr>
+        <w:rPr>
+          <w:lang w:val="en-US"/>
+        </w:rPr>
+      </w:pPr>
+    </w:p>
+    <w:p>
+      <w:pPr>
+        <w:pStyle w:val="Heading2"/>
+        <w:numPr>
+          <w:ilvl w:val="1"/>
+          <w:numId w:val="38"/>
+        </w:numPr>
+        <w:rPr>
+          <w:rFonts w:cstheme="majorBidi"/>
+          <w:sz w:val="32"/>
+          <w:szCs w:val="32"/>
+        </w:rPr>
+      </w:pPr>
+      <w:r>
+        <w:rPr>
+          <w:rFonts w:cstheme="majorBidi"/>
+          <w:sz w:val="32"/>
+          <w:szCs w:val="32"/>
+        </w:rPr>
+        <w:lastRenderedPageBreak/>
+        <w:t>UML Diagram</w:t>
+      </w:r>
+      <w:r>
+        <w:rPr>
+          <w:rFonts w:cstheme="majorBidi"/>
+          <w:sz w:val="32"/>
+          <w:szCs w:val="32"/>
+        </w:rPr>
+        <w:t>:</w:t>
+      </w:r>
+      <w:r>
+        <w:rPr>
+          <w:rFonts w:cstheme="majorBidi"/>
+          <w:sz w:val="32"/>
+          <w:szCs w:val="32"/>
+        </w:rPr>
+        <w:t xml:space="preserve"> </w:t>
+      </w:r>
+    </w:p>
+    <w:p>
+      <w:pPr>
+        <w:rPr>
+          <w:lang w:val="en-US" w:eastAsia="zh-CN" w:bidi="ar-SA"/>
+        </w:rPr>
+      </w:pPr>
+    </w:p>
+    <w:p>
+      <w:pPr>
+        <w:keepNext/>
+        <w:spacing w:before="240"/>
+        <w:ind w:left="-936"/>
+      </w:pPr>
+      <w:r>
+        <w:rPr>
+          <w:noProof/>
+          <w:lang w:val="en-US"/>
+        </w:rPr>
+        <w:drawing>
+          <wp:inline distT="0" distB="0" distL="0" distR="0" wp14:anchorId="6179E0AD" wp14:editId="7FD77B50">
+            <wp:extent cx="7124369" cy="5574021"/>
+            <wp:effectExtent l="0" t="0" r="635" b="8255"/>
+            <wp:docPr id="1597922018" name="Picture 2"/>
+            <wp:cNvGraphicFramePr>
+              <a:graphicFrameLocks xmlns:a="http://schemas.openxmlformats.org/drawingml/2006/main" noChangeAspect="1"/>
+            </wp:cNvGraphicFramePr>
+            <a:graphic xmlns:a="http://schemas.openxmlformats.org/drawingml/2006/main">
+              <a:graphicData uri="http://schemas.openxmlformats.org/drawingml/2006/picture">
+                <pic:pic xmlns:pic="http://schemas.openxmlformats.org/drawingml/2006/picture">
+                  <pic:nvPicPr>
+                    <pic:cNvPr id="1597922018" name="Picture 2"/>
+                    <pic:cNvPicPr>
+                      <a:picLocks noChangeAspect="1" noChangeArrowheads="1"/>
+                    </pic:cNvPicPr>
+                  </pic:nvPicPr>
+                  <pic:blipFill>
+                    <a:blip r:embed="rId40">
+                      <a:extLst>
+                        <a:ext uri="{28A0092B-C50C-407E-A947-70E740481C1C}">
+                          <a14:useLocalDpi xmlns:a14="http://schemas.microsoft.com/office/drawing/2010/main" val="0"/>
+                        </a:ext>
+                      </a:extLst>
+                    </a:blip>
+                    <a:stretch>
+                      <a:fillRect/>
+                    </a:stretch>
+                  </pic:blipFill>
+                  <pic:spPr bwMode="auto">
+                    <a:xfrm>
+                      <a:off x="0" y="0"/>
+                      <a:ext cx="7134581" cy="5582011"/>
+                    </a:xfrm>
+                    <a:prstGeom prst="rect">
+                      <a:avLst/>
+                    </a:prstGeom>
+                    <a:noFill/>
+                    <a:ln>
+                      <a:noFill/>
+                    </a:ln>
+                  </pic:spPr>
+                </pic:pic>
+              </a:graphicData>
+            </a:graphic>
+          </wp:inline>
+        </w:drawing>
+      </w:r>
+    </w:p>
+    <w:p>
+      <w:pPr>
+        <w:pStyle w:val="Caption"/>
+        <w:jc w:val="center"/>
+        <w:rPr>
+          <w:lang w:val="en-US"/>
+        </w:rPr>
+      </w:pPr>
+      <w:r>
+        <w:t xml:space="preserve">Figure </w:t>
+      </w:r>
+      <w:r>
+        <w:fldChar w:fldCharType="begin"/>
+      </w:r>
+      <w:r>
+        <w:instrText xml:space="preserve"> SEQ Figure \* ARABIC </w:instrText>
+      </w:r>
+      <w:r>
+        <w:fldChar w:fldCharType="separate"/>
+      </w:r>
+      <w:r>
+        <w:rPr>
+          <w:noProof/>
+        </w:rPr>
+        <w:t>28</w:t>
+      </w:r>
+      <w:r>
+        <w:fldChar w:fldCharType="end"/>
+      </w:r>
+      <w:r>
+        <w:rPr>
+          <w:lang w:val="en-US"/>
+        </w:rPr>
+        <w:t>: UML Diagram</w:t>
+      </w:r>
+    </w:p>
+    <w:p>
+      <w:pPr>
+        <w:rPr>
+          <w:lang w:val="en-US"/>
+        </w:rPr>
+      </w:pPr>
+    </w:p>
+    <w:p>
+      <w:pPr>
+        <w:rPr>
+          <w:lang w:val="en-US"/>
+        </w:rPr>
+      </w:pPr>
+    </w:p>
+    <w:p>
+      <w:pPr>
+        <w:rPr>
+          <w:lang w:val="en-US"/>
+        </w:rPr>
+      </w:pPr>
+    </w:p>
+    <w:p>
+      <w:pPr>
+        <w:rPr>
+          <w:lang w:val="en-US"/>
+        </w:rPr>
+      </w:pPr>
+    </w:p>
+    <w:p>
+      <w:pPr>
+        <w:rPr>
+          <w:lang w:val="en-US"/>
+        </w:rPr>
+      </w:pPr>
+    </w:p>
+    <w:p>
+      <w:pPr>
+        <w:rPr>
           <w:rtl/>
           <w:lang w:val="en-US"/>
         </w:rPr>
       </w:pPr>
-      <w:r>
-        <w:t xml:space="preserve">Figure </w:t>
-      </w:r>
-      <w:r>
-        <w:fldChar w:fldCharType="begin"/>
-      </w:r>
-      <w:r>
-        <w:instrText xml:space="preserve"> SEQ Figure \* ARABIC </w:instrText>
-      </w:r>
-      <w:r>
-        <w:fldChar w:fldCharType="separate"/>
-      </w:r>
-      <w:r>
-        <w:rPr>
-          <w:noProof/>
-        </w:rPr>
-        <w:t>26</w:t>
-      </w:r>
-      <w:r>
-        <w:fldChar w:fldCharType="end"/>
-      </w:r>
-      <w:r>
-        <w:rPr>
-          <w:lang w:val="en-US"/>
-        </w:rPr>
-        <w:t>: Microservice Architectural pattern</w:t>
-      </w:r>
     </w:p>
     <w:p>
       <w:pPr>
@@ -18645,7 +19077,7 @@
                     <pic:cNvPicPr/>
                   </pic:nvPicPr>
                   <pic:blipFill>
-                    <a:blip r:embed="rId39">
+                    <a:blip r:embed="rId41">
                       <a:extLst>
                         <a:ext uri="{28A0092B-C50C-407E-A947-70E740481C1C}">
                           <a14:useLocalDpi xmlns:a14="http://schemas.microsoft.com/office/drawing/2010/main" val="0"/>
@@ -18938,7 +19370,7 @@
                     <pic:cNvPicPr/>
                   </pic:nvPicPr>
                   <pic:blipFill>
-                    <a:blip r:embed="rId40">
+                    <a:blip r:embed="rId42">
                       <a:extLst>
                         <a:ext uri="{28A0092B-C50C-407E-A947-70E740481C1C}">
                           <a14:useLocalDpi xmlns:a14="http://schemas.microsoft.com/office/drawing/2010/main" val="0"/>
@@ -19275,7 +19707,7 @@
                     <pic:cNvPicPr/>
                   </pic:nvPicPr>
                   <pic:blipFill>
-                    <a:blip r:embed="rId41">
+                    <a:blip r:embed="rId43">
                       <a:extLst>
                         <a:ext uri="{28A0092B-C50C-407E-A947-70E740481C1C}">
                           <a14:useLocalDpi xmlns:a14="http://schemas.microsoft.com/office/drawing/2010/main" val="0"/>
@@ -19839,7 +20271,7 @@
           <w:lang w:val="en-US"/>
         </w:rPr>
       </w:pPr>
-      <w:hyperlink r:id="rId42" w:history="1">
+      <w:hyperlink r:id="rId44" w:history="1">
         <w:r>
           <w:rPr>
             <w:rStyle w:val="Hyperlink"/>
@@ -19956,7 +20388,7 @@
         </w:rPr>
         <w:t xml:space="preserve"> </w:t>
       </w:r>
-      <w:hyperlink r:id="rId43" w:history="1">
+      <w:hyperlink r:id="rId45" w:history="1">
         <w:r>
           <w:rPr>
             <w:rStyle w:val="Hyperlink"/>
@@ -20066,7 +20498,7 @@
         </w:rPr>
         <w:t xml:space="preserve">vailable: </w:t>
       </w:r>
-      <w:hyperlink r:id="rId44" w:history="1">
+      <w:hyperlink r:id="rId46" w:history="1">
         <w:r>
           <w:rPr>
             <w:rStyle w:val="Hyperlink"/>
@@ -20174,7 +20606,7 @@
         </w:rPr>
         <w:t xml:space="preserve"> </w:t>
       </w:r>
-      <w:hyperlink r:id="rId45" w:history="1">
+      <w:hyperlink r:id="rId47" w:history="1">
         <w:r>
           <w:rPr>
             <w:rStyle w:val="Hyperlink"/>
@@ -20250,7 +20682,7 @@
         </w:rPr>
         <w:t xml:space="preserve"> </w:t>
       </w:r>
-      <w:hyperlink r:id="rId46" w:history="1">
+      <w:hyperlink r:id="rId48" w:history="1">
         <w:r>
           <w:rPr>
             <w:rStyle w:val="Hyperlink"/>
@@ -20349,7 +20781,7 @@
         </w:rPr>
         <w:t xml:space="preserve">Available: </w:t>
       </w:r>
-      <w:hyperlink r:id="rId47" w:history="1">
+      <w:hyperlink r:id="rId49" w:history="1">
         <w:r>
           <w:rPr>
             <w:rStyle w:val="Hyperlink"/>
@@ -20419,7 +20851,7 @@
         </w:rPr>
         <w:t xml:space="preserve">. Available: </w:t>
       </w:r>
-      <w:hyperlink r:id="rId48" w:history="1">
+      <w:hyperlink r:id="rId50" w:history="1">
         <w:r>
           <w:rPr>
             <w:rStyle w:val="Hyperlink"/>
@@ -20540,7 +20972,7 @@
         </w:rPr>
         <w:t xml:space="preserve"> </w:t>
       </w:r>
-      <w:hyperlink r:id="rId49" w:history="1">
+      <w:hyperlink r:id="rId51" w:history="1">
         <w:r>
           <w:rPr>
             <w:rStyle w:val="Hyperlink"/>
@@ -20624,7 +21056,7 @@
         </w:rPr>
         <w:t xml:space="preserve"> Available: </w:t>
       </w:r>
-      <w:hyperlink r:id="rId50" w:history="1">
+      <w:hyperlink r:id="rId52" w:history="1">
         <w:r>
           <w:rPr>
             <w:rStyle w:val="Hyperlink"/>
@@ -20720,7 +21152,7 @@
         </w:rPr>
         <w:t xml:space="preserve">: </w:t>
       </w:r>
-      <w:hyperlink r:id="rId51" w:history="1">
+      <w:hyperlink r:id="rId53" w:history="1">
         <w:r>
           <w:rPr>
             <w:rStyle w:val="Hyperlink"/>
@@ -20808,7 +21240,7 @@
         </w:rPr>
         <w:t xml:space="preserve"> </w:t>
       </w:r>
-      <w:hyperlink r:id="rId52" w:history="1">
+      <w:hyperlink r:id="rId54" w:history="1">
         <w:r>
           <w:rPr>
             <w:rStyle w:val="Hyperlink"/>
@@ -20927,7 +21359,7 @@
         </w:rPr>
         <w:t xml:space="preserve"> </w:t>
       </w:r>
-      <w:hyperlink r:id="rId53" w:history="1">
+      <w:hyperlink r:id="rId55" w:history="1">
         <w:r>
           <w:rPr>
             <w:rStyle w:val="Hyperlink"/>
@@ -21107,7 +21539,7 @@
         </w:rPr>
         <w:t xml:space="preserve"> </w:t>
       </w:r>
-      <w:hyperlink r:id="rId54" w:history="1">
+      <w:hyperlink r:id="rId56" w:history="1">
         <w:r>
           <w:rPr>
             <w:rStyle w:val="Hyperlink"/>
@@ -21167,7 +21599,7 @@
         </w:rPr>
         <w:t xml:space="preserve">ESP8266 D1 mini code : </w:t>
       </w:r>
-      <w:hyperlink r:id="rId55" w:history="1">
+      <w:hyperlink r:id="rId57" w:history="1">
         <w:r>
           <w:rPr>
             <w:rStyle w:val="Hyperlink"/>
@@ -21225,7 +21657,7 @@
         </w:rPr>
         <w:t xml:space="preserve">Web application code : </w:t>
       </w:r>
-      <w:hyperlink r:id="rId56" w:history="1">
+      <w:hyperlink r:id="rId58" w:history="1">
         <w:r>
           <w:rPr>
             <w:rStyle w:val="Hyperlink"/>
@@ -21270,12 +21702,12 @@
       </w:pPr>
     </w:p>
     <w:sectPr>
-      <w:headerReference w:type="even" r:id="rId57"/>
-      <w:headerReference w:type="default" r:id="rId58"/>
-      <w:footerReference w:type="even" r:id="rId59"/>
-      <w:footerReference w:type="default" r:id="rId60"/>
-      <w:headerReference w:type="first" r:id="rId61"/>
-      <w:footerReference w:type="first" r:id="rId62"/>
+      <w:headerReference w:type="even" r:id="rId59"/>
+      <w:headerReference w:type="default" r:id="rId60"/>
+      <w:footerReference w:type="even" r:id="rId61"/>
+      <w:footerReference w:type="default" r:id="rId62"/>
+      <w:headerReference w:type="first" r:id="rId63"/>
+      <w:footerReference w:type="first" r:id="rId64"/>
       <w:pgSz w:w="12240" w:h="15840"/>
       <w:pgMar w:top="1440" w:right="1506" w:bottom="1445" w:left="1440" w:header="480" w:footer="476" w:gutter="0"/>
       <w:pgNumType w:start="1"/>
@@ -26783,6 +27215,95 @@
     </w:lvl>
   </w:abstractNum>
   <w:abstractNum w:abstractNumId="31" w15:restartNumberingAfterBreak="0">
+    <w:nsid w:val="67A025FB"/>
+    <w:multiLevelType w:val="hybridMultilevel"/>
+    <w:tmpl w:val="5E02E93E"/>
+    <w:lvl w:ilvl="0" w:tplc="83DCFE66">
+      <w:start w:val="1"/>
+      <w:numFmt w:val="decimal"/>
+      <w:lvlText w:val="%1-"/>
+      <w:lvlJc w:val="left"/>
+      <w:pPr>
+        <w:ind w:left="720" w:hanging="360"/>
+      </w:pPr>
+      <w:rPr>
+        <w:rFonts w:hint="default"/>
+      </w:rPr>
+    </w:lvl>
+    <w:lvl w:ilvl="1" w:tplc="04090019" w:tentative="1">
+      <w:start w:val="1"/>
+      <w:numFmt w:val="lowerLetter"/>
+      <w:lvlText w:val="%2."/>
+      <w:lvlJc w:val="left"/>
+      <w:pPr>
+        <w:ind w:left="1440" w:hanging="360"/>
+      </w:pPr>
+    </w:lvl>
+    <w:lvl w:ilvl="2" w:tplc="0409001B" w:tentative="1">
+      <w:start w:val="1"/>
+      <w:numFmt w:val="lowerRoman"/>
+      <w:lvlText w:val="%3."/>
+      <w:lvlJc w:val="right"/>
+      <w:pPr>
+        <w:ind w:left="2160" w:hanging="180"/>
+      </w:pPr>
+    </w:lvl>
+    <w:lvl w:ilvl="3" w:tplc="0409000F" w:tentative="1">
+      <w:start w:val="1"/>
+      <w:numFmt w:val="decimal"/>
+      <w:lvlText w:val="%4."/>
+      <w:lvlJc w:val="left"/>
+      <w:pPr>
+        <w:ind w:left="2880" w:hanging="360"/>
+      </w:pPr>
+    </w:lvl>
+    <w:lvl w:ilvl="4" w:tplc="04090019" w:tentative="1">
+      <w:start w:val="1"/>
+      <w:numFmt w:val="lowerLetter"/>
+      <w:lvlText w:val="%5."/>
+      <w:lvlJc w:val="left"/>
+      <w:pPr>
+        <w:ind w:left="3600" w:hanging="360"/>
+      </w:pPr>
+    </w:lvl>
+    <w:lvl w:ilvl="5" w:tplc="0409001B" w:tentative="1">
+      <w:start w:val="1"/>
+      <w:numFmt w:val="lowerRoman"/>
+      <w:lvlText w:val="%6."/>
+      <w:lvlJc w:val="right"/>
+      <w:pPr>
+        <w:ind w:left="4320" w:hanging="180"/>
+      </w:pPr>
+    </w:lvl>
+    <w:lvl w:ilvl="6" w:tplc="0409000F" w:tentative="1">
+      <w:start w:val="1"/>
+      <w:numFmt w:val="decimal"/>
+      <w:lvlText w:val="%7."/>
+      <w:lvlJc w:val="left"/>
+      <w:pPr>
+        <w:ind w:left="5040" w:hanging="360"/>
+      </w:pPr>
+    </w:lvl>
+    <w:lvl w:ilvl="7" w:tplc="04090019" w:tentative="1">
+      <w:start w:val="1"/>
+      <w:numFmt w:val="lowerLetter"/>
+      <w:lvlText w:val="%8."/>
+      <w:lvlJc w:val="left"/>
+      <w:pPr>
+        <w:ind w:left="5760" w:hanging="360"/>
+      </w:pPr>
+    </w:lvl>
+    <w:lvl w:ilvl="8" w:tplc="0409001B" w:tentative="1">
+      <w:start w:val="1"/>
+      <w:numFmt w:val="lowerRoman"/>
+      <w:lvlText w:val="%9."/>
+      <w:lvlJc w:val="right"/>
+      <w:pPr>
+        <w:ind w:left="6480" w:hanging="180"/>
+      </w:pPr>
+    </w:lvl>
+  </w:abstractNum>
+  <w:abstractNum w:abstractNumId="32" w15:restartNumberingAfterBreak="0">
     <w:nsid w:val="68F844B1"/>
     <w:multiLevelType w:val="hybridMultilevel"/>
     <w:tmpl w:val="0B7CDFCC"/>
@@ -26895,7 +27416,7 @@
       </w:rPr>
     </w:lvl>
   </w:abstractNum>
-  <w:abstractNum w:abstractNumId="32" w15:restartNumberingAfterBreak="0">
+  <w:abstractNum w:abstractNumId="33" w15:restartNumberingAfterBreak="0">
     <w:nsid w:val="6B421821"/>
     <w:multiLevelType w:val="hybridMultilevel"/>
     <w:tmpl w:val="DDE2BDB2"/>
@@ -26986,7 +27507,7 @@
       </w:pPr>
     </w:lvl>
   </w:abstractNum>
-  <w:abstractNum w:abstractNumId="33" w15:restartNumberingAfterBreak="0">
+  <w:abstractNum w:abstractNumId="34" w15:restartNumberingAfterBreak="0">
     <w:nsid w:val="6DD67229"/>
     <w:multiLevelType w:val="hybridMultilevel"/>
     <w:tmpl w:val="B6B029DC"/>
@@ -27099,7 +27620,7 @@
       </w:rPr>
     </w:lvl>
   </w:abstractNum>
-  <w:abstractNum w:abstractNumId="34" w15:restartNumberingAfterBreak="0">
+  <w:abstractNum w:abstractNumId="35" w15:restartNumberingAfterBreak="0">
     <w:nsid w:val="74885F81"/>
     <w:multiLevelType w:val="hybridMultilevel"/>
     <w:tmpl w:val="2C50805A"/>
@@ -27212,7 +27733,7 @@
       </w:rPr>
     </w:lvl>
   </w:abstractNum>
-  <w:abstractNum w:abstractNumId="35" w15:restartNumberingAfterBreak="0">
+  <w:abstractNum w:abstractNumId="36" w15:restartNumberingAfterBreak="0">
     <w:nsid w:val="791450B5"/>
     <w:multiLevelType w:val="hybridMultilevel"/>
     <w:tmpl w:val="24F071CE"/>
@@ -27302,7 +27823,7 @@
       </w:pPr>
     </w:lvl>
   </w:abstractNum>
-  <w:abstractNum w:abstractNumId="36" w15:restartNumberingAfterBreak="0">
+  <w:abstractNum w:abstractNumId="37" w15:restartNumberingAfterBreak="0">
     <w:nsid w:val="7A061B41"/>
     <w:multiLevelType w:val="hybridMultilevel"/>
     <w:tmpl w:val="766ECFE0"/>
@@ -27458,7 +27979,7 @@
     <w:abstractNumId w:val="30"/>
   </w:num>
   <w:num w:numId="15" w16cid:durableId="3826153">
-    <w:abstractNumId w:val="34"/>
+    <w:abstractNumId w:val="35"/>
   </w:num>
   <w:num w:numId="16" w16cid:durableId="1844052611">
     <w:abstractNumId w:val="1"/>
@@ -27467,10 +27988,10 @@
     <w:abstractNumId w:val="10"/>
   </w:num>
   <w:num w:numId="18" w16cid:durableId="2050522">
-    <w:abstractNumId w:val="36"/>
+    <w:abstractNumId w:val="37"/>
   </w:num>
   <w:num w:numId="19" w16cid:durableId="975796948">
-    <w:abstractNumId w:val="33"/>
+    <w:abstractNumId w:val="34"/>
   </w:num>
   <w:num w:numId="20" w16cid:durableId="970207760">
     <w:abstractNumId w:val="21"/>
@@ -27485,7 +28006,7 @@
     <w:abstractNumId w:val="29"/>
   </w:num>
   <w:num w:numId="24" w16cid:durableId="206719350">
-    <w:abstractNumId w:val="32"/>
+    <w:abstractNumId w:val="33"/>
   </w:num>
   <w:num w:numId="25" w16cid:durableId="221642896">
     <w:abstractNumId w:val="13"/>
@@ -27509,13 +28030,13 @@
     <w:abstractNumId w:val="9"/>
   </w:num>
   <w:num w:numId="32" w16cid:durableId="1437795187">
-    <w:abstractNumId w:val="35"/>
+    <w:abstractNumId w:val="36"/>
   </w:num>
   <w:num w:numId="33" w16cid:durableId="1208909819">
     <w:abstractNumId w:val="6"/>
   </w:num>
   <w:num w:numId="34" w16cid:durableId="82147228">
-    <w:abstractNumId w:val="31"/>
+    <w:abstractNumId w:val="32"/>
   </w:num>
   <w:num w:numId="35" w16cid:durableId="157116496">
     <w:abstractNumId w:val="0"/>
@@ -27528,6 +28049,9 @@
   </w:num>
   <w:num w:numId="38" w16cid:durableId="456221482">
     <w:abstractNumId w:val="27"/>
+  </w:num>
+  <w:num w:numId="39" w16cid:durableId="643587386">
+    <w:abstractNumId w:val="31"/>
   </w:num>
   <w:numIdMacAtCleanup w:val="14"/>
 </w:numbering>

</xml_diff>